<commit_message>
Updated report - LGBM data info added!
</commit_message>
<xml_diff>
--- a/Report/Report.docx
+++ b/Report/Report.docx
@@ -280,9 +280,9 @@
         </w:rPr>
       </w:pPr>
     </w:p>
-    <w:bookmarkStart w:id="3" w:name="_274lusq3t4aa" w:colFirst="0" w:colLast="0" w:displacedByCustomXml="next"/>
+    <w:bookmarkStart w:id="3" w:name="_z6p9yv41v9h2" w:colFirst="0" w:colLast="0" w:displacedByCustomXml="next"/>
     <w:bookmarkEnd w:id="3" w:displacedByCustomXml="next"/>
-    <w:bookmarkStart w:id="4" w:name="_z6p9yv41v9h2" w:colFirst="0" w:colLast="0" w:displacedByCustomXml="next"/>
+    <w:bookmarkStart w:id="4" w:name="_274lusq3t4aa" w:colFirst="0" w:colLast="0" w:displacedByCustomXml="next"/>
     <w:bookmarkEnd w:id="4" w:displacedByCustomXml="next"/>
     <w:sdt>
       <w:sdtPr>
@@ -9488,22 +9488,20 @@
           <w:szCs w:val="24"/>
         </w:rPr>
       </w:pPr>
-      <w:bookmarkStart w:id="23" w:name="_GoBack"/>
+    </w:p>
+    <w:p>
+      <w:pPr>
+        <w:pStyle w:val="Heading1"/>
+        <w:jc w:val="both"/>
+        <w:rPr>
+          <w:rFonts w:ascii="Times New Roman" w:hAnsi="Times New Roman" w:cs="Times New Roman"/>
+          <w:sz w:val="24"/>
+          <w:szCs w:val="24"/>
+        </w:rPr>
+      </w:pPr>
+      <w:bookmarkStart w:id="23" w:name="_u9rhqktwxgpc" w:colFirst="0" w:colLast="0"/>
+      <w:bookmarkStart w:id="24" w:name="_Toc134781947"/>
       <w:bookmarkEnd w:id="23"/>
-    </w:p>
-    <w:p>
-      <w:pPr>
-        <w:pStyle w:val="Heading1"/>
-        <w:jc w:val="both"/>
-        <w:rPr>
-          <w:rFonts w:ascii="Times New Roman" w:hAnsi="Times New Roman" w:cs="Times New Roman"/>
-          <w:sz w:val="24"/>
-          <w:szCs w:val="24"/>
-        </w:rPr>
-      </w:pPr>
-      <w:bookmarkStart w:id="24" w:name="_u9rhqktwxgpc" w:colFirst="0" w:colLast="0"/>
-      <w:bookmarkStart w:id="25" w:name="_Toc134781947"/>
-      <w:bookmarkEnd w:id="24"/>
       <w:r>
         <w:rPr>
           <w:rFonts w:ascii="Times New Roman" w:hAnsi="Times New Roman" w:cs="Times New Roman"/>
@@ -9513,289 +9511,289 @@
         <w:lastRenderedPageBreak/>
         <w:t>DATA CLEANING AND PREPARATION.</w:t>
       </w:r>
+      <w:bookmarkEnd w:id="24"/>
+    </w:p>
+    <w:p>
+      <w:pPr>
+        <w:jc w:val="both"/>
+        <w:rPr>
+          <w:rFonts w:ascii="Times New Roman" w:hAnsi="Times New Roman" w:cs="Times New Roman"/>
+          <w:sz w:val="24"/>
+          <w:szCs w:val="24"/>
+        </w:rPr>
+      </w:pPr>
+      <w:r>
+        <w:rPr>
+          <w:rFonts w:ascii="Times New Roman" w:hAnsi="Times New Roman" w:cs="Times New Roman"/>
+          <w:sz w:val="24"/>
+          <w:szCs w:val="24"/>
+        </w:rPr>
+        <w:t xml:space="preserve">Removing missing values and duplicate values is an important part of data cleaning and preparation. </w:t>
+      </w:r>
+    </w:p>
+    <w:p>
+      <w:pPr>
+        <w:jc w:val="both"/>
+        <w:rPr>
+          <w:rFonts w:ascii="Times New Roman" w:hAnsi="Times New Roman" w:cs="Times New Roman"/>
+          <w:sz w:val="24"/>
+          <w:szCs w:val="24"/>
+        </w:rPr>
+      </w:pPr>
+      <w:r>
+        <w:rPr>
+          <w:rFonts w:ascii="Times New Roman" w:hAnsi="Times New Roman" w:cs="Times New Roman"/>
+          <w:sz w:val="24"/>
+          <w:szCs w:val="24"/>
+        </w:rPr>
+        <w:t>Missing Values: Missing values can be a problem for many types of analysis</w:t>
+      </w:r>
+      <w:r>
+        <w:rPr>
+          <w:rFonts w:ascii="Times New Roman" w:hAnsi="Times New Roman" w:cs="Times New Roman"/>
+          <w:sz w:val="24"/>
+          <w:szCs w:val="24"/>
+        </w:rPr>
+        <w:t xml:space="preserve"> and machine learning model building</w:t>
+      </w:r>
+      <w:r>
+        <w:rPr>
+          <w:rFonts w:ascii="Times New Roman" w:hAnsi="Times New Roman" w:cs="Times New Roman"/>
+          <w:sz w:val="24"/>
+          <w:szCs w:val="24"/>
+        </w:rPr>
+        <w:t xml:space="preserve">, and can lead to biased or inaccurate results. </w:t>
+      </w:r>
+      <w:r>
+        <w:rPr>
+          <w:rFonts w:ascii="Times New Roman" w:hAnsi="Times New Roman" w:cs="Times New Roman"/>
+          <w:sz w:val="24"/>
+          <w:szCs w:val="24"/>
+        </w:rPr>
+        <w:t xml:space="preserve">Before building the model </w:t>
+      </w:r>
+      <w:r>
+        <w:rPr>
+          <w:rFonts w:ascii="Times New Roman" w:hAnsi="Times New Roman" w:cs="Times New Roman"/>
+          <w:sz w:val="24"/>
+          <w:szCs w:val="24"/>
+        </w:rPr>
+        <w:t>I</w:t>
+      </w:r>
+      <w:r>
+        <w:rPr>
+          <w:rFonts w:ascii="Times New Roman" w:hAnsi="Times New Roman" w:cs="Times New Roman"/>
+          <w:sz w:val="24"/>
+          <w:szCs w:val="24"/>
+        </w:rPr>
+        <w:t xml:space="preserve"> remove all the missing values and our final data was clean from missed values.</w:t>
+      </w:r>
+      <w:r>
+        <w:rPr>
+          <w:rFonts w:ascii="Times New Roman" w:hAnsi="Times New Roman" w:cs="Times New Roman"/>
+          <w:sz w:val="24"/>
+          <w:szCs w:val="24"/>
+        </w:rPr>
+        <w:t xml:space="preserve"> </w:t>
+      </w:r>
+    </w:p>
+    <w:p>
+      <w:pPr>
+        <w:jc w:val="both"/>
+        <w:rPr>
+          <w:rFonts w:ascii="Times New Roman" w:hAnsi="Times New Roman" w:cs="Times New Roman"/>
+          <w:sz w:val="24"/>
+          <w:szCs w:val="24"/>
+        </w:rPr>
+      </w:pPr>
+      <w:r>
+        <w:rPr>
+          <w:rFonts w:ascii="Times New Roman" w:hAnsi="Times New Roman" w:cs="Times New Roman"/>
+          <w:sz w:val="24"/>
+          <w:szCs w:val="24"/>
+        </w:rPr>
+        <w:t xml:space="preserve">Duplicate Values: Duplicate values can also be a problem for data analysis, as they can skew summary statistics and lead to overestimation of the size of the dataset. </w:t>
+      </w:r>
+      <w:r>
+        <w:rPr>
+          <w:rFonts w:ascii="Times New Roman" w:hAnsi="Times New Roman" w:cs="Times New Roman"/>
+          <w:sz w:val="24"/>
+          <w:szCs w:val="24"/>
+        </w:rPr>
+        <w:t>I also remove all of the duplicated values in the dataset.</w:t>
+      </w:r>
+      <w:r>
+        <w:rPr>
+          <w:rFonts w:ascii="Times New Roman" w:hAnsi="Times New Roman" w:cs="Times New Roman"/>
+          <w:sz w:val="24"/>
+          <w:szCs w:val="24"/>
+        </w:rPr>
+        <w:t xml:space="preserve"> </w:t>
+      </w:r>
+    </w:p>
+    <w:p>
+      <w:pPr>
+        <w:jc w:val="both"/>
+        <w:rPr>
+          <w:rFonts w:ascii="Times New Roman" w:hAnsi="Times New Roman" w:cs="Times New Roman"/>
+          <w:sz w:val="24"/>
+          <w:szCs w:val="24"/>
+        </w:rPr>
+      </w:pPr>
+    </w:p>
+    <w:p>
+      <w:pPr>
+        <w:jc w:val="both"/>
+        <w:rPr>
+          <w:rFonts w:ascii="Times New Roman" w:hAnsi="Times New Roman" w:cs="Times New Roman"/>
+          <w:sz w:val="24"/>
+          <w:szCs w:val="24"/>
+        </w:rPr>
+      </w:pPr>
+    </w:p>
+    <w:p>
+      <w:pPr>
+        <w:jc w:val="both"/>
+        <w:rPr>
+          <w:rFonts w:ascii="Times New Roman" w:hAnsi="Times New Roman" w:cs="Times New Roman"/>
+          <w:sz w:val="24"/>
+          <w:szCs w:val="24"/>
+        </w:rPr>
+      </w:pPr>
+    </w:p>
+    <w:p>
+      <w:pPr>
+        <w:jc w:val="both"/>
+        <w:rPr>
+          <w:rFonts w:ascii="Times New Roman" w:hAnsi="Times New Roman" w:cs="Times New Roman"/>
+          <w:sz w:val="24"/>
+          <w:szCs w:val="24"/>
+        </w:rPr>
+      </w:pPr>
+    </w:p>
+    <w:p>
+      <w:pPr>
+        <w:jc w:val="both"/>
+        <w:rPr>
+          <w:rFonts w:ascii="Times New Roman" w:hAnsi="Times New Roman" w:cs="Times New Roman"/>
+          <w:sz w:val="24"/>
+          <w:szCs w:val="24"/>
+        </w:rPr>
+      </w:pPr>
+    </w:p>
+    <w:p>
+      <w:pPr>
+        <w:jc w:val="both"/>
+        <w:rPr>
+          <w:rFonts w:ascii="Times New Roman" w:hAnsi="Times New Roman" w:cs="Times New Roman"/>
+          <w:sz w:val="24"/>
+          <w:szCs w:val="24"/>
+        </w:rPr>
+      </w:pPr>
+    </w:p>
+    <w:p>
+      <w:pPr>
+        <w:jc w:val="both"/>
+        <w:rPr>
+          <w:rFonts w:ascii="Times New Roman" w:hAnsi="Times New Roman" w:cs="Times New Roman"/>
+          <w:sz w:val="24"/>
+          <w:szCs w:val="24"/>
+        </w:rPr>
+      </w:pPr>
+    </w:p>
+    <w:p>
+      <w:pPr>
+        <w:jc w:val="both"/>
+        <w:rPr>
+          <w:rFonts w:ascii="Times New Roman" w:hAnsi="Times New Roman" w:cs="Times New Roman"/>
+          <w:sz w:val="24"/>
+          <w:szCs w:val="24"/>
+        </w:rPr>
+      </w:pPr>
+    </w:p>
+    <w:p>
+      <w:pPr>
+        <w:jc w:val="both"/>
+        <w:rPr>
+          <w:rFonts w:ascii="Times New Roman" w:hAnsi="Times New Roman" w:cs="Times New Roman"/>
+          <w:sz w:val="24"/>
+          <w:szCs w:val="24"/>
+        </w:rPr>
+      </w:pPr>
+    </w:p>
+    <w:p>
+      <w:pPr>
+        <w:jc w:val="both"/>
+        <w:rPr>
+          <w:rFonts w:ascii="Times New Roman" w:hAnsi="Times New Roman" w:cs="Times New Roman"/>
+          <w:sz w:val="24"/>
+          <w:szCs w:val="24"/>
+        </w:rPr>
+      </w:pPr>
+    </w:p>
+    <w:p>
+      <w:pPr>
+        <w:jc w:val="both"/>
+        <w:rPr>
+          <w:rFonts w:ascii="Times New Roman" w:hAnsi="Times New Roman" w:cs="Times New Roman"/>
+          <w:sz w:val="24"/>
+          <w:szCs w:val="24"/>
+        </w:rPr>
+      </w:pPr>
+    </w:p>
+    <w:p>
+      <w:pPr>
+        <w:jc w:val="both"/>
+        <w:rPr>
+          <w:rFonts w:ascii="Times New Roman" w:hAnsi="Times New Roman" w:cs="Times New Roman"/>
+          <w:sz w:val="24"/>
+          <w:szCs w:val="24"/>
+        </w:rPr>
+      </w:pPr>
+    </w:p>
+    <w:p>
+      <w:pPr>
+        <w:jc w:val="both"/>
+        <w:rPr>
+          <w:rFonts w:ascii="Times New Roman" w:hAnsi="Times New Roman" w:cs="Times New Roman"/>
+          <w:sz w:val="24"/>
+          <w:szCs w:val="24"/>
+        </w:rPr>
+      </w:pPr>
+    </w:p>
+    <w:p>
+      <w:pPr>
+        <w:jc w:val="both"/>
+        <w:rPr>
+          <w:rFonts w:ascii="Times New Roman" w:hAnsi="Times New Roman" w:cs="Times New Roman"/>
+          <w:sz w:val="24"/>
+          <w:szCs w:val="24"/>
+        </w:rPr>
+      </w:pPr>
+    </w:p>
+    <w:p>
+      <w:pPr>
+        <w:jc w:val="both"/>
+        <w:rPr>
+          <w:rFonts w:ascii="Times New Roman" w:hAnsi="Times New Roman" w:cs="Times New Roman"/>
+          <w:sz w:val="24"/>
+          <w:szCs w:val="24"/>
+        </w:rPr>
+      </w:pPr>
+    </w:p>
+    <w:p>
+      <w:pPr>
+        <w:pStyle w:val="Heading1"/>
+        <w:jc w:val="both"/>
+        <w:rPr>
+          <w:rFonts w:ascii="Times New Roman" w:hAnsi="Times New Roman" w:cs="Times New Roman"/>
+          <w:sz w:val="24"/>
+          <w:szCs w:val="24"/>
+        </w:rPr>
+      </w:pPr>
+      <w:bookmarkStart w:id="25" w:name="_yx3eq8j8x0ij" w:colFirst="0" w:colLast="0"/>
+      <w:bookmarkStart w:id="26" w:name="_Toc134781948"/>
       <w:bookmarkEnd w:id="25"/>
-    </w:p>
-    <w:p>
-      <w:pPr>
-        <w:jc w:val="both"/>
-        <w:rPr>
-          <w:rFonts w:ascii="Times New Roman" w:hAnsi="Times New Roman" w:cs="Times New Roman"/>
-          <w:sz w:val="24"/>
-          <w:szCs w:val="24"/>
-        </w:rPr>
-      </w:pPr>
-      <w:r>
-        <w:rPr>
-          <w:rFonts w:ascii="Times New Roman" w:hAnsi="Times New Roman" w:cs="Times New Roman"/>
-          <w:sz w:val="24"/>
-          <w:szCs w:val="24"/>
-        </w:rPr>
-        <w:t xml:space="preserve">Removing missing values and duplicate values is an important part of data cleaning and preparation. </w:t>
-      </w:r>
-    </w:p>
-    <w:p>
-      <w:pPr>
-        <w:jc w:val="both"/>
-        <w:rPr>
-          <w:rFonts w:ascii="Times New Roman" w:hAnsi="Times New Roman" w:cs="Times New Roman"/>
-          <w:sz w:val="24"/>
-          <w:szCs w:val="24"/>
-        </w:rPr>
-      </w:pPr>
-      <w:r>
-        <w:rPr>
-          <w:rFonts w:ascii="Times New Roman" w:hAnsi="Times New Roman" w:cs="Times New Roman"/>
-          <w:sz w:val="24"/>
-          <w:szCs w:val="24"/>
-        </w:rPr>
-        <w:t>Missing Values: Missing values can be a problem for many types of analysis</w:t>
-      </w:r>
-      <w:r>
-        <w:rPr>
-          <w:rFonts w:ascii="Times New Roman" w:hAnsi="Times New Roman" w:cs="Times New Roman"/>
-          <w:sz w:val="24"/>
-          <w:szCs w:val="24"/>
-        </w:rPr>
-        <w:t xml:space="preserve"> and machine learning model building</w:t>
-      </w:r>
-      <w:r>
-        <w:rPr>
-          <w:rFonts w:ascii="Times New Roman" w:hAnsi="Times New Roman" w:cs="Times New Roman"/>
-          <w:sz w:val="24"/>
-          <w:szCs w:val="24"/>
-        </w:rPr>
-        <w:t xml:space="preserve">, and can lead to biased or inaccurate results. </w:t>
-      </w:r>
-      <w:r>
-        <w:rPr>
-          <w:rFonts w:ascii="Times New Roman" w:hAnsi="Times New Roman" w:cs="Times New Roman"/>
-          <w:sz w:val="24"/>
-          <w:szCs w:val="24"/>
-        </w:rPr>
-        <w:t xml:space="preserve">Before building the model </w:t>
-      </w:r>
-      <w:r>
-        <w:rPr>
-          <w:rFonts w:ascii="Times New Roman" w:hAnsi="Times New Roman" w:cs="Times New Roman"/>
-          <w:sz w:val="24"/>
-          <w:szCs w:val="24"/>
-        </w:rPr>
-        <w:t>I</w:t>
-      </w:r>
-      <w:r>
-        <w:rPr>
-          <w:rFonts w:ascii="Times New Roman" w:hAnsi="Times New Roman" w:cs="Times New Roman"/>
-          <w:sz w:val="24"/>
-          <w:szCs w:val="24"/>
-        </w:rPr>
-        <w:t xml:space="preserve"> remove all the missing values and our final data was clean from missed values.</w:t>
-      </w:r>
-      <w:r>
-        <w:rPr>
-          <w:rFonts w:ascii="Times New Roman" w:hAnsi="Times New Roman" w:cs="Times New Roman"/>
-          <w:sz w:val="24"/>
-          <w:szCs w:val="24"/>
-        </w:rPr>
-        <w:t xml:space="preserve"> </w:t>
-      </w:r>
-    </w:p>
-    <w:p>
-      <w:pPr>
-        <w:jc w:val="both"/>
-        <w:rPr>
-          <w:rFonts w:ascii="Times New Roman" w:hAnsi="Times New Roman" w:cs="Times New Roman"/>
-          <w:sz w:val="24"/>
-          <w:szCs w:val="24"/>
-        </w:rPr>
-      </w:pPr>
-      <w:r>
-        <w:rPr>
-          <w:rFonts w:ascii="Times New Roman" w:hAnsi="Times New Roman" w:cs="Times New Roman"/>
-          <w:sz w:val="24"/>
-          <w:szCs w:val="24"/>
-        </w:rPr>
-        <w:t xml:space="preserve">Duplicate Values: Duplicate values can also be a problem for data analysis, as they can skew summary statistics and lead to overestimation of the size of the dataset. </w:t>
-      </w:r>
-      <w:r>
-        <w:rPr>
-          <w:rFonts w:ascii="Times New Roman" w:hAnsi="Times New Roman" w:cs="Times New Roman"/>
-          <w:sz w:val="24"/>
-          <w:szCs w:val="24"/>
-        </w:rPr>
-        <w:t>I also remove all of the duplicated values in the dataset.</w:t>
-      </w:r>
-      <w:r>
-        <w:rPr>
-          <w:rFonts w:ascii="Times New Roman" w:hAnsi="Times New Roman" w:cs="Times New Roman"/>
-          <w:sz w:val="24"/>
-          <w:szCs w:val="24"/>
-        </w:rPr>
-        <w:t xml:space="preserve"> </w:t>
-      </w:r>
-    </w:p>
-    <w:p>
-      <w:pPr>
-        <w:jc w:val="both"/>
-        <w:rPr>
-          <w:rFonts w:ascii="Times New Roman" w:hAnsi="Times New Roman" w:cs="Times New Roman"/>
-          <w:sz w:val="24"/>
-          <w:szCs w:val="24"/>
-        </w:rPr>
-      </w:pPr>
-    </w:p>
-    <w:p>
-      <w:pPr>
-        <w:jc w:val="both"/>
-        <w:rPr>
-          <w:rFonts w:ascii="Times New Roman" w:hAnsi="Times New Roman" w:cs="Times New Roman"/>
-          <w:sz w:val="24"/>
-          <w:szCs w:val="24"/>
-        </w:rPr>
-      </w:pPr>
-    </w:p>
-    <w:p>
-      <w:pPr>
-        <w:jc w:val="both"/>
-        <w:rPr>
-          <w:rFonts w:ascii="Times New Roman" w:hAnsi="Times New Roman" w:cs="Times New Roman"/>
-          <w:sz w:val="24"/>
-          <w:szCs w:val="24"/>
-        </w:rPr>
-      </w:pPr>
-    </w:p>
-    <w:p>
-      <w:pPr>
-        <w:jc w:val="both"/>
-        <w:rPr>
-          <w:rFonts w:ascii="Times New Roman" w:hAnsi="Times New Roman" w:cs="Times New Roman"/>
-          <w:sz w:val="24"/>
-          <w:szCs w:val="24"/>
-        </w:rPr>
-      </w:pPr>
-    </w:p>
-    <w:p>
-      <w:pPr>
-        <w:jc w:val="both"/>
-        <w:rPr>
-          <w:rFonts w:ascii="Times New Roman" w:hAnsi="Times New Roman" w:cs="Times New Roman"/>
-          <w:sz w:val="24"/>
-          <w:szCs w:val="24"/>
-        </w:rPr>
-      </w:pPr>
-    </w:p>
-    <w:p>
-      <w:pPr>
-        <w:jc w:val="both"/>
-        <w:rPr>
-          <w:rFonts w:ascii="Times New Roman" w:hAnsi="Times New Roman" w:cs="Times New Roman"/>
-          <w:sz w:val="24"/>
-          <w:szCs w:val="24"/>
-        </w:rPr>
-      </w:pPr>
-    </w:p>
-    <w:p>
-      <w:pPr>
-        <w:jc w:val="both"/>
-        <w:rPr>
-          <w:rFonts w:ascii="Times New Roman" w:hAnsi="Times New Roman" w:cs="Times New Roman"/>
-          <w:sz w:val="24"/>
-          <w:szCs w:val="24"/>
-        </w:rPr>
-      </w:pPr>
-    </w:p>
-    <w:p>
-      <w:pPr>
-        <w:jc w:val="both"/>
-        <w:rPr>
-          <w:rFonts w:ascii="Times New Roman" w:hAnsi="Times New Roman" w:cs="Times New Roman"/>
-          <w:sz w:val="24"/>
-          <w:szCs w:val="24"/>
-        </w:rPr>
-      </w:pPr>
-    </w:p>
-    <w:p>
-      <w:pPr>
-        <w:jc w:val="both"/>
-        <w:rPr>
-          <w:rFonts w:ascii="Times New Roman" w:hAnsi="Times New Roman" w:cs="Times New Roman"/>
-          <w:sz w:val="24"/>
-          <w:szCs w:val="24"/>
-        </w:rPr>
-      </w:pPr>
-    </w:p>
-    <w:p>
-      <w:pPr>
-        <w:jc w:val="both"/>
-        <w:rPr>
-          <w:rFonts w:ascii="Times New Roman" w:hAnsi="Times New Roman" w:cs="Times New Roman"/>
-          <w:sz w:val="24"/>
-          <w:szCs w:val="24"/>
-        </w:rPr>
-      </w:pPr>
-    </w:p>
-    <w:p>
-      <w:pPr>
-        <w:jc w:val="both"/>
-        <w:rPr>
-          <w:rFonts w:ascii="Times New Roman" w:hAnsi="Times New Roman" w:cs="Times New Roman"/>
-          <w:sz w:val="24"/>
-          <w:szCs w:val="24"/>
-        </w:rPr>
-      </w:pPr>
-    </w:p>
-    <w:p>
-      <w:pPr>
-        <w:jc w:val="both"/>
-        <w:rPr>
-          <w:rFonts w:ascii="Times New Roman" w:hAnsi="Times New Roman" w:cs="Times New Roman"/>
-          <w:sz w:val="24"/>
-          <w:szCs w:val="24"/>
-        </w:rPr>
-      </w:pPr>
-    </w:p>
-    <w:p>
-      <w:pPr>
-        <w:jc w:val="both"/>
-        <w:rPr>
-          <w:rFonts w:ascii="Times New Roman" w:hAnsi="Times New Roman" w:cs="Times New Roman"/>
-          <w:sz w:val="24"/>
-          <w:szCs w:val="24"/>
-        </w:rPr>
-      </w:pPr>
-    </w:p>
-    <w:p>
-      <w:pPr>
-        <w:jc w:val="both"/>
-        <w:rPr>
-          <w:rFonts w:ascii="Times New Roman" w:hAnsi="Times New Roman" w:cs="Times New Roman"/>
-          <w:sz w:val="24"/>
-          <w:szCs w:val="24"/>
-        </w:rPr>
-      </w:pPr>
-    </w:p>
-    <w:p>
-      <w:pPr>
-        <w:jc w:val="both"/>
-        <w:rPr>
-          <w:rFonts w:ascii="Times New Roman" w:hAnsi="Times New Roman" w:cs="Times New Roman"/>
-          <w:sz w:val="24"/>
-          <w:szCs w:val="24"/>
-        </w:rPr>
-      </w:pPr>
-    </w:p>
-    <w:p>
-      <w:pPr>
-        <w:pStyle w:val="Heading1"/>
-        <w:jc w:val="both"/>
-        <w:rPr>
-          <w:rFonts w:ascii="Times New Roman" w:hAnsi="Times New Roman" w:cs="Times New Roman"/>
-          <w:sz w:val="24"/>
-          <w:szCs w:val="24"/>
-        </w:rPr>
-      </w:pPr>
-      <w:bookmarkStart w:id="26" w:name="_yx3eq8j8x0ij" w:colFirst="0" w:colLast="0"/>
-      <w:bookmarkStart w:id="27" w:name="_Toc134781948"/>
-      <w:bookmarkEnd w:id="26"/>
       <w:r>
         <w:rPr>
           <w:rFonts w:ascii="Times New Roman" w:hAnsi="Times New Roman" w:cs="Times New Roman"/>
@@ -9805,310 +9803,497 @@
         <w:lastRenderedPageBreak/>
         <w:t>MACHINE LEARNING MODEL BUILDING.</w:t>
       </w:r>
+      <w:bookmarkEnd w:id="26"/>
+    </w:p>
+    <w:p>
+      <w:pPr>
+        <w:jc w:val="both"/>
+        <w:rPr>
+          <w:rFonts w:ascii="Times New Roman" w:hAnsi="Times New Roman" w:cs="Times New Roman"/>
+          <w:sz w:val="24"/>
+          <w:szCs w:val="24"/>
+        </w:rPr>
+      </w:pPr>
+      <w:r>
+        <w:rPr>
+          <w:rFonts w:ascii="Times New Roman" w:hAnsi="Times New Roman" w:cs="Times New Roman"/>
+          <w:sz w:val="24"/>
+          <w:szCs w:val="24"/>
+        </w:rPr>
+        <w:t>Machine learning model building is the process of creating a predictive model that can make accurate predi</w:t>
+      </w:r>
+      <w:r>
+        <w:rPr>
+          <w:rFonts w:ascii="Times New Roman" w:hAnsi="Times New Roman" w:cs="Times New Roman"/>
+          <w:sz w:val="24"/>
+          <w:szCs w:val="24"/>
+        </w:rPr>
+        <w:t xml:space="preserve">ctions based on input data. In this </w:t>
+      </w:r>
+      <w:r>
+        <w:rPr>
+          <w:rFonts w:ascii="Times New Roman" w:hAnsi="Times New Roman" w:cs="Times New Roman"/>
+          <w:sz w:val="24"/>
+          <w:szCs w:val="24"/>
+        </w:rPr>
+        <w:t xml:space="preserve">process </w:t>
+      </w:r>
+      <w:r>
+        <w:rPr>
+          <w:rFonts w:ascii="Times New Roman" w:hAnsi="Times New Roman" w:cs="Times New Roman"/>
+          <w:sz w:val="24"/>
+          <w:szCs w:val="24"/>
+        </w:rPr>
+        <w:t>I went</w:t>
+      </w:r>
+      <w:r>
+        <w:rPr>
+          <w:rFonts w:ascii="Times New Roman" w:hAnsi="Times New Roman" w:cs="Times New Roman"/>
+          <w:sz w:val="24"/>
+          <w:szCs w:val="24"/>
+        </w:rPr>
+        <w:t xml:space="preserve"> </w:t>
+      </w:r>
+      <w:r>
+        <w:rPr>
+          <w:rFonts w:ascii="Times New Roman" w:hAnsi="Times New Roman" w:cs="Times New Roman"/>
+          <w:sz w:val="24"/>
+          <w:szCs w:val="24"/>
+        </w:rPr>
+        <w:t>with</w:t>
+      </w:r>
+      <w:r>
+        <w:rPr>
+          <w:rFonts w:ascii="Times New Roman" w:hAnsi="Times New Roman" w:cs="Times New Roman"/>
+          <w:sz w:val="24"/>
+          <w:szCs w:val="24"/>
+        </w:rPr>
+        <w:t xml:space="preserve"> several ke</w:t>
+      </w:r>
+      <w:r>
+        <w:rPr>
+          <w:rFonts w:ascii="Times New Roman" w:hAnsi="Times New Roman" w:cs="Times New Roman"/>
+          <w:sz w:val="24"/>
+          <w:szCs w:val="24"/>
+        </w:rPr>
+        <w:t xml:space="preserve">y steps, including selecting </w:t>
+      </w:r>
+      <w:r>
+        <w:rPr>
+          <w:rFonts w:ascii="Times New Roman" w:hAnsi="Times New Roman" w:cs="Times New Roman"/>
+          <w:sz w:val="24"/>
+          <w:szCs w:val="24"/>
+        </w:rPr>
+        <w:t>machine learning algorithm</w:t>
+      </w:r>
+      <w:r>
+        <w:rPr>
+          <w:rFonts w:ascii="Times New Roman" w:hAnsi="Times New Roman" w:cs="Times New Roman"/>
+          <w:sz w:val="24"/>
+          <w:szCs w:val="24"/>
+        </w:rPr>
+        <w:t xml:space="preserve"> to be used</w:t>
+      </w:r>
+      <w:r>
+        <w:rPr>
+          <w:rFonts w:ascii="Times New Roman" w:hAnsi="Times New Roman" w:cs="Times New Roman"/>
+          <w:sz w:val="24"/>
+          <w:szCs w:val="24"/>
+        </w:rPr>
+        <w:t>, training the model on a labeled dataset</w:t>
+      </w:r>
+      <w:r>
+        <w:rPr>
+          <w:rFonts w:ascii="Times New Roman" w:hAnsi="Times New Roman" w:cs="Times New Roman"/>
+          <w:sz w:val="24"/>
+          <w:szCs w:val="24"/>
+        </w:rPr>
+        <w:t xml:space="preserve"> that have</w:t>
+      </w:r>
+      <w:r>
+        <w:rPr>
+          <w:rFonts w:ascii="Times New Roman" w:hAnsi="Times New Roman" w:cs="Times New Roman"/>
+          <w:sz w:val="24"/>
+          <w:szCs w:val="24"/>
+        </w:rPr>
+        <w:t xml:space="preserve">, evaluating its performance on a test dataset, and finally deploying the model </w:t>
+      </w:r>
+      <w:r>
+        <w:rPr>
+          <w:rFonts w:ascii="Times New Roman" w:hAnsi="Times New Roman" w:cs="Times New Roman"/>
+          <w:sz w:val="24"/>
+          <w:szCs w:val="24"/>
+        </w:rPr>
+        <w:t>to</w:t>
+      </w:r>
+      <w:r>
+        <w:rPr>
+          <w:rFonts w:ascii="Times New Roman" w:hAnsi="Times New Roman" w:cs="Times New Roman"/>
+          <w:sz w:val="24"/>
+          <w:szCs w:val="24"/>
+        </w:rPr>
+        <w:t xml:space="preserve"> use in real-world applications. </w:t>
+      </w:r>
+    </w:p>
+    <w:p>
+      <w:pPr>
+        <w:jc w:val="both"/>
+        <w:rPr>
+          <w:rFonts w:ascii="Times New Roman" w:hAnsi="Times New Roman" w:cs="Times New Roman"/>
+          <w:sz w:val="24"/>
+          <w:szCs w:val="24"/>
+        </w:rPr>
+      </w:pPr>
+      <w:r>
+        <w:rPr>
+          <w:rFonts w:ascii="Times New Roman" w:hAnsi="Times New Roman" w:cs="Times New Roman"/>
+          <w:sz w:val="24"/>
+          <w:szCs w:val="24"/>
+        </w:rPr>
+        <w:t xml:space="preserve">The first step </w:t>
+      </w:r>
+      <w:r>
+        <w:rPr>
+          <w:rFonts w:ascii="Times New Roman" w:hAnsi="Times New Roman" w:cs="Times New Roman"/>
+          <w:sz w:val="24"/>
+          <w:szCs w:val="24"/>
+        </w:rPr>
+        <w:t>was to</w:t>
+      </w:r>
+      <w:r>
+        <w:rPr>
+          <w:rFonts w:ascii="Times New Roman" w:hAnsi="Times New Roman" w:cs="Times New Roman"/>
+          <w:sz w:val="24"/>
+          <w:szCs w:val="24"/>
+        </w:rPr>
+        <w:t xml:space="preserve"> select</w:t>
+      </w:r>
+      <w:r>
+        <w:rPr>
+          <w:rFonts w:ascii="Times New Roman" w:hAnsi="Times New Roman" w:cs="Times New Roman"/>
+          <w:sz w:val="24"/>
+          <w:szCs w:val="24"/>
+        </w:rPr>
+        <w:t xml:space="preserve"> an appropriat</w:t>
+      </w:r>
+      <w:r>
+        <w:rPr>
+          <w:rFonts w:ascii="Times New Roman" w:hAnsi="Times New Roman" w:cs="Times New Roman"/>
+          <w:sz w:val="24"/>
+          <w:szCs w:val="24"/>
+        </w:rPr>
+        <w:t xml:space="preserve">e algorithm that can work </w:t>
+      </w:r>
+      <w:r>
+        <w:rPr>
+          <w:rFonts w:ascii="Times New Roman" w:hAnsi="Times New Roman" w:cs="Times New Roman"/>
+          <w:sz w:val="24"/>
+          <w:szCs w:val="24"/>
+        </w:rPr>
+        <w:t xml:space="preserve">for the problem at hand. This involves choosing between supervised or unsupervised learning, selecting a classification or regression algorithm, and considering factors such as the size and complexity of the dataset. </w:t>
+      </w:r>
+      <w:r>
+        <w:rPr>
+          <w:rFonts w:ascii="Times New Roman" w:hAnsi="Times New Roman" w:cs="Times New Roman"/>
+          <w:sz w:val="24"/>
+          <w:szCs w:val="24"/>
+        </w:rPr>
+        <w:t xml:space="preserve"> To this case our problem was a regression problem and algorithm to be used were supposed to be in </w:t>
+      </w:r>
+      <w:r>
+        <w:rPr>
+          <w:rFonts w:ascii="Times New Roman" w:hAnsi="Times New Roman" w:cs="Times New Roman"/>
+          <w:sz w:val="24"/>
+          <w:szCs w:val="24"/>
+        </w:rPr>
+        <w:t xml:space="preserve">regression </w:t>
+      </w:r>
+    </w:p>
+    <w:p>
+      <w:pPr>
+        <w:jc w:val="both"/>
+        <w:rPr>
+          <w:rFonts w:ascii="Times New Roman" w:hAnsi="Times New Roman" w:cs="Times New Roman"/>
+          <w:sz w:val="24"/>
+          <w:szCs w:val="24"/>
+        </w:rPr>
+      </w:pPr>
+    </w:p>
+    <w:p>
+      <w:pPr>
+        <w:jc w:val="both"/>
+        <w:rPr>
+          <w:rFonts w:ascii="Times New Roman" w:hAnsi="Times New Roman" w:cs="Times New Roman"/>
+          <w:sz w:val="24"/>
+          <w:szCs w:val="24"/>
+        </w:rPr>
+      </w:pPr>
+      <w:r>
+        <w:rPr>
+          <w:rFonts w:ascii="Times New Roman" w:hAnsi="Times New Roman" w:cs="Times New Roman"/>
+          <w:sz w:val="24"/>
+          <w:szCs w:val="24"/>
+        </w:rPr>
+        <w:t>Therefore</w:t>
+      </w:r>
+      <w:r>
+        <w:rPr>
+          <w:rFonts w:ascii="Times New Roman" w:hAnsi="Times New Roman" w:cs="Times New Roman"/>
+          <w:sz w:val="24"/>
+          <w:szCs w:val="24"/>
+        </w:rPr>
+        <w:t xml:space="preserve"> the next step </w:t>
+      </w:r>
+      <w:r>
+        <w:rPr>
+          <w:rFonts w:ascii="Times New Roman" w:hAnsi="Times New Roman" w:cs="Times New Roman"/>
+          <w:sz w:val="24"/>
+          <w:szCs w:val="24"/>
+        </w:rPr>
+        <w:t>was</w:t>
+      </w:r>
+      <w:r>
+        <w:rPr>
+          <w:rFonts w:ascii="Times New Roman" w:hAnsi="Times New Roman" w:cs="Times New Roman"/>
+          <w:sz w:val="24"/>
+          <w:szCs w:val="24"/>
+        </w:rPr>
+        <w:t xml:space="preserve"> to train the model </w:t>
+      </w:r>
+      <w:r>
+        <w:rPr>
+          <w:rFonts w:ascii="Times New Roman" w:hAnsi="Times New Roman" w:cs="Times New Roman"/>
+          <w:sz w:val="24"/>
+          <w:szCs w:val="24"/>
+        </w:rPr>
+        <w:t xml:space="preserve">using our </w:t>
+      </w:r>
+      <w:r>
+        <w:rPr>
+          <w:rFonts w:ascii="Times New Roman" w:hAnsi="Times New Roman" w:cs="Times New Roman"/>
+          <w:sz w:val="24"/>
+          <w:szCs w:val="24"/>
+        </w:rPr>
+        <w:t xml:space="preserve">labeled dataset. </w:t>
+      </w:r>
+      <w:r>
+        <w:rPr>
+          <w:rFonts w:ascii="Times New Roman" w:hAnsi="Times New Roman" w:cs="Times New Roman"/>
+          <w:sz w:val="24"/>
+          <w:szCs w:val="24"/>
+        </w:rPr>
+        <w:t>It</w:t>
+      </w:r>
+      <w:r>
+        <w:rPr>
+          <w:rFonts w:ascii="Times New Roman" w:hAnsi="Times New Roman" w:cs="Times New Roman"/>
+          <w:sz w:val="24"/>
+          <w:szCs w:val="24"/>
+        </w:rPr>
+        <w:t xml:space="preserve"> involves feeding the model a set of input data along with their corresponding output labels, and allowing the model to learn from this data in order to make accurate p</w:t>
+      </w:r>
+      <w:r>
+        <w:rPr>
+          <w:rFonts w:ascii="Times New Roman" w:hAnsi="Times New Roman" w:cs="Times New Roman"/>
+          <w:sz w:val="24"/>
+          <w:szCs w:val="24"/>
+        </w:rPr>
+        <w:t xml:space="preserve">redictions on new and </w:t>
+      </w:r>
+      <w:r>
+        <w:rPr>
+          <w:rFonts w:ascii="Times New Roman" w:hAnsi="Times New Roman" w:cs="Times New Roman"/>
+          <w:sz w:val="24"/>
+          <w:szCs w:val="24"/>
+        </w:rPr>
+        <w:t xml:space="preserve">unseen data. After the model has been trained, </w:t>
+      </w:r>
+      <w:r>
+        <w:rPr>
+          <w:rFonts w:ascii="Times New Roman" w:hAnsi="Times New Roman" w:cs="Times New Roman"/>
+          <w:sz w:val="24"/>
+          <w:szCs w:val="24"/>
+        </w:rPr>
+        <w:t>I</w:t>
+      </w:r>
+      <w:r>
+        <w:rPr>
+          <w:rFonts w:ascii="Times New Roman" w:hAnsi="Times New Roman" w:cs="Times New Roman"/>
+          <w:sz w:val="24"/>
+          <w:szCs w:val="24"/>
+        </w:rPr>
+        <w:t xml:space="preserve"> evaluate</w:t>
+      </w:r>
+      <w:r>
+        <w:rPr>
+          <w:rFonts w:ascii="Times New Roman" w:hAnsi="Times New Roman" w:cs="Times New Roman"/>
+          <w:sz w:val="24"/>
+          <w:szCs w:val="24"/>
+        </w:rPr>
+        <w:t xml:space="preserve"> its performance on a test dataset. This involves measuring various performance metrics such</w:t>
+      </w:r>
+      <w:r>
+        <w:rPr>
+          <w:rFonts w:ascii="Times New Roman" w:hAnsi="Times New Roman" w:cs="Times New Roman"/>
+          <w:sz w:val="24"/>
+          <w:szCs w:val="24"/>
+        </w:rPr>
+        <w:t xml:space="preserve"> as accuracy, precision,</w:t>
+      </w:r>
+      <w:r>
+        <w:rPr>
+          <w:rFonts w:ascii="Times New Roman" w:hAnsi="Times New Roman" w:cs="Times New Roman"/>
+          <w:sz w:val="24"/>
+          <w:szCs w:val="24"/>
+        </w:rPr>
+        <w:t xml:space="preserve"> and F1 score, in order to determine how well the model is able to generalize to new, unseen data. </w:t>
+      </w:r>
+    </w:p>
+    <w:p>
+      <w:pPr>
+        <w:jc w:val="both"/>
+        <w:rPr>
+          <w:rFonts w:ascii="Times New Roman" w:hAnsi="Times New Roman" w:cs="Times New Roman"/>
+          <w:sz w:val="24"/>
+          <w:szCs w:val="24"/>
+        </w:rPr>
+      </w:pPr>
+      <w:r>
+        <w:rPr>
+          <w:rFonts w:ascii="Times New Roman" w:hAnsi="Times New Roman" w:cs="Times New Roman"/>
+          <w:sz w:val="24"/>
+          <w:szCs w:val="24"/>
+        </w:rPr>
+        <w:t xml:space="preserve">Finally, once the model has been trained and evaluated, </w:t>
+      </w:r>
+      <w:r>
+        <w:rPr>
+          <w:rFonts w:ascii="Times New Roman" w:hAnsi="Times New Roman" w:cs="Times New Roman"/>
+          <w:sz w:val="24"/>
+          <w:szCs w:val="24"/>
+        </w:rPr>
+        <w:t>it</w:t>
+      </w:r>
+      <w:r>
+        <w:rPr>
+          <w:rFonts w:ascii="Times New Roman" w:hAnsi="Times New Roman" w:cs="Times New Roman"/>
+          <w:sz w:val="24"/>
+          <w:szCs w:val="24"/>
+        </w:rPr>
+        <w:t xml:space="preserve"> </w:t>
+      </w:r>
+      <w:r>
+        <w:rPr>
+          <w:rFonts w:ascii="Times New Roman" w:hAnsi="Times New Roman" w:cs="Times New Roman"/>
+          <w:sz w:val="24"/>
+          <w:szCs w:val="24"/>
+        </w:rPr>
+        <w:t xml:space="preserve">ready </w:t>
+      </w:r>
+      <w:r>
+        <w:rPr>
+          <w:rFonts w:ascii="Times New Roman" w:hAnsi="Times New Roman" w:cs="Times New Roman"/>
+          <w:sz w:val="24"/>
+          <w:szCs w:val="24"/>
+        </w:rPr>
+        <w:t>for use in real-world applications. This</w:t>
+      </w:r>
+      <w:r>
+        <w:rPr>
+          <w:rFonts w:ascii="Times New Roman" w:hAnsi="Times New Roman" w:cs="Times New Roman"/>
+          <w:sz w:val="24"/>
+          <w:szCs w:val="24"/>
+        </w:rPr>
+        <w:t xml:space="preserve"> can involve </w:t>
+      </w:r>
+      <w:r>
+        <w:rPr>
+          <w:rFonts w:ascii="Times New Roman" w:hAnsi="Times New Roman" w:cs="Times New Roman"/>
+          <w:sz w:val="24"/>
+          <w:szCs w:val="24"/>
+        </w:rPr>
+        <w:t xml:space="preserve">integrating the model into an application or system, and making it available for users to interact with in order to make predictions based on new input data. </w:t>
+      </w:r>
+      <w:r>
+        <w:rPr>
+          <w:rFonts w:ascii="Times New Roman" w:hAnsi="Times New Roman" w:cs="Times New Roman"/>
+          <w:sz w:val="24"/>
+          <w:szCs w:val="24"/>
+        </w:rPr>
+        <w:t>Building</w:t>
+      </w:r>
+      <w:r>
+        <w:rPr>
+          <w:rFonts w:ascii="Times New Roman" w:hAnsi="Times New Roman" w:cs="Times New Roman"/>
+          <w:sz w:val="24"/>
+          <w:szCs w:val="24"/>
+        </w:rPr>
+        <w:t xml:space="preserve"> a machine learning model involves a combination of careful algorithm selection, thorough data preparation, and diligent model training, evaluation, and deployment. </w:t>
+      </w:r>
+    </w:p>
+    <w:p>
+      <w:pPr>
+        <w:pStyle w:val="Heading1"/>
+        <w:jc w:val="both"/>
+        <w:rPr>
+          <w:rFonts w:ascii="Times New Roman" w:hAnsi="Times New Roman" w:cs="Times New Roman"/>
+          <w:sz w:val="24"/>
+          <w:szCs w:val="24"/>
+        </w:rPr>
+      </w:pPr>
+      <w:bookmarkStart w:id="27" w:name="_5s21ps8352n8" w:colFirst="0" w:colLast="0"/>
+      <w:bookmarkStart w:id="28" w:name="_Toc134781949"/>
       <w:bookmarkEnd w:id="27"/>
-    </w:p>
-    <w:p>
-      <w:pPr>
-        <w:jc w:val="both"/>
-        <w:rPr>
-          <w:rFonts w:ascii="Times New Roman" w:hAnsi="Times New Roman" w:cs="Times New Roman"/>
-          <w:sz w:val="24"/>
-          <w:szCs w:val="24"/>
-        </w:rPr>
-      </w:pPr>
-      <w:r>
-        <w:rPr>
-          <w:rFonts w:ascii="Times New Roman" w:hAnsi="Times New Roman" w:cs="Times New Roman"/>
-          <w:sz w:val="24"/>
-          <w:szCs w:val="24"/>
-        </w:rPr>
-        <w:t>Machine learning model building is the process of creating a predictive model that can make accurate predi</w:t>
-      </w:r>
-      <w:r>
-        <w:rPr>
-          <w:rFonts w:ascii="Times New Roman" w:hAnsi="Times New Roman" w:cs="Times New Roman"/>
-          <w:sz w:val="24"/>
-          <w:szCs w:val="24"/>
-        </w:rPr>
-        <w:t xml:space="preserve">ctions based on input data. In this </w:t>
-      </w:r>
-      <w:r>
-        <w:rPr>
-          <w:rFonts w:ascii="Times New Roman" w:hAnsi="Times New Roman" w:cs="Times New Roman"/>
-          <w:sz w:val="24"/>
-          <w:szCs w:val="24"/>
-        </w:rPr>
-        <w:t xml:space="preserve">process </w:t>
-      </w:r>
-      <w:r>
-        <w:rPr>
-          <w:rFonts w:ascii="Times New Roman" w:hAnsi="Times New Roman" w:cs="Times New Roman"/>
-          <w:sz w:val="24"/>
-          <w:szCs w:val="24"/>
-        </w:rPr>
-        <w:t>I went</w:t>
-      </w:r>
-      <w:r>
-        <w:rPr>
-          <w:rFonts w:ascii="Times New Roman" w:hAnsi="Times New Roman" w:cs="Times New Roman"/>
-          <w:sz w:val="24"/>
-          <w:szCs w:val="24"/>
-        </w:rPr>
-        <w:t xml:space="preserve"> </w:t>
-      </w:r>
-      <w:r>
-        <w:rPr>
-          <w:rFonts w:ascii="Times New Roman" w:hAnsi="Times New Roman" w:cs="Times New Roman"/>
-          <w:sz w:val="24"/>
-          <w:szCs w:val="24"/>
-        </w:rPr>
-        <w:t>with</w:t>
-      </w:r>
-      <w:r>
-        <w:rPr>
-          <w:rFonts w:ascii="Times New Roman" w:hAnsi="Times New Roman" w:cs="Times New Roman"/>
-          <w:sz w:val="24"/>
-          <w:szCs w:val="24"/>
-        </w:rPr>
-        <w:t xml:space="preserve"> several ke</w:t>
-      </w:r>
-      <w:r>
-        <w:rPr>
-          <w:rFonts w:ascii="Times New Roman" w:hAnsi="Times New Roman" w:cs="Times New Roman"/>
-          <w:sz w:val="24"/>
-          <w:szCs w:val="24"/>
-        </w:rPr>
-        <w:t xml:space="preserve">y steps, including selecting </w:t>
-      </w:r>
-      <w:r>
-        <w:rPr>
-          <w:rFonts w:ascii="Times New Roman" w:hAnsi="Times New Roman" w:cs="Times New Roman"/>
-          <w:sz w:val="24"/>
-          <w:szCs w:val="24"/>
-        </w:rPr>
-        <w:t>machine learning algorithm</w:t>
-      </w:r>
-      <w:r>
-        <w:rPr>
-          <w:rFonts w:ascii="Times New Roman" w:hAnsi="Times New Roman" w:cs="Times New Roman"/>
-          <w:sz w:val="24"/>
-          <w:szCs w:val="24"/>
-        </w:rPr>
-        <w:t xml:space="preserve"> to be used</w:t>
-      </w:r>
-      <w:r>
-        <w:rPr>
-          <w:rFonts w:ascii="Times New Roman" w:hAnsi="Times New Roman" w:cs="Times New Roman"/>
-          <w:sz w:val="24"/>
-          <w:szCs w:val="24"/>
-        </w:rPr>
-        <w:t>, training the model on a labeled dataset</w:t>
-      </w:r>
-      <w:r>
-        <w:rPr>
-          <w:rFonts w:ascii="Times New Roman" w:hAnsi="Times New Roman" w:cs="Times New Roman"/>
-          <w:sz w:val="24"/>
-          <w:szCs w:val="24"/>
-        </w:rPr>
-        <w:t xml:space="preserve"> that have</w:t>
-      </w:r>
-      <w:r>
-        <w:rPr>
-          <w:rFonts w:ascii="Times New Roman" w:hAnsi="Times New Roman" w:cs="Times New Roman"/>
-          <w:sz w:val="24"/>
-          <w:szCs w:val="24"/>
-        </w:rPr>
-        <w:t xml:space="preserve">, evaluating its performance on a test dataset, and finally deploying the model </w:t>
-      </w:r>
-      <w:r>
-        <w:rPr>
-          <w:rFonts w:ascii="Times New Roman" w:hAnsi="Times New Roman" w:cs="Times New Roman"/>
-          <w:sz w:val="24"/>
-          <w:szCs w:val="24"/>
-        </w:rPr>
-        <w:t>to</w:t>
-      </w:r>
-      <w:r>
-        <w:rPr>
-          <w:rFonts w:ascii="Times New Roman" w:hAnsi="Times New Roman" w:cs="Times New Roman"/>
-          <w:sz w:val="24"/>
-          <w:szCs w:val="24"/>
-        </w:rPr>
-        <w:t xml:space="preserve"> use in real-world applications. </w:t>
-      </w:r>
-    </w:p>
-    <w:p>
-      <w:pPr>
-        <w:jc w:val="both"/>
-        <w:rPr>
-          <w:rFonts w:ascii="Times New Roman" w:hAnsi="Times New Roman" w:cs="Times New Roman"/>
-          <w:sz w:val="24"/>
-          <w:szCs w:val="24"/>
-        </w:rPr>
-      </w:pPr>
-      <w:r>
-        <w:rPr>
-          <w:rFonts w:ascii="Times New Roman" w:hAnsi="Times New Roman" w:cs="Times New Roman"/>
-          <w:sz w:val="24"/>
-          <w:szCs w:val="24"/>
-        </w:rPr>
-        <w:t xml:space="preserve">The first step </w:t>
-      </w:r>
-      <w:r>
-        <w:rPr>
-          <w:rFonts w:ascii="Times New Roman" w:hAnsi="Times New Roman" w:cs="Times New Roman"/>
-          <w:sz w:val="24"/>
-          <w:szCs w:val="24"/>
-        </w:rPr>
-        <w:t>was to</w:t>
-      </w:r>
-      <w:r>
-        <w:rPr>
-          <w:rFonts w:ascii="Times New Roman" w:hAnsi="Times New Roman" w:cs="Times New Roman"/>
-          <w:sz w:val="24"/>
-          <w:szCs w:val="24"/>
-        </w:rPr>
-        <w:t xml:space="preserve"> select</w:t>
-      </w:r>
-      <w:r>
-        <w:rPr>
-          <w:rFonts w:ascii="Times New Roman" w:hAnsi="Times New Roman" w:cs="Times New Roman"/>
-          <w:sz w:val="24"/>
-          <w:szCs w:val="24"/>
-        </w:rPr>
-        <w:t xml:space="preserve"> an appropriat</w:t>
-      </w:r>
-      <w:r>
-        <w:rPr>
-          <w:rFonts w:ascii="Times New Roman" w:hAnsi="Times New Roman" w:cs="Times New Roman"/>
-          <w:sz w:val="24"/>
-          <w:szCs w:val="24"/>
-        </w:rPr>
-        <w:t xml:space="preserve">e algorithm that can work </w:t>
-      </w:r>
-      <w:r>
-        <w:rPr>
-          <w:rFonts w:ascii="Times New Roman" w:hAnsi="Times New Roman" w:cs="Times New Roman"/>
-          <w:sz w:val="24"/>
-          <w:szCs w:val="24"/>
-        </w:rPr>
-        <w:t xml:space="preserve">for the problem at hand. This involves choosing between supervised or unsupervised learning, selecting a classification or regression algorithm, and considering factors such as the size and complexity of the dataset. </w:t>
-      </w:r>
-      <w:r>
-        <w:rPr>
-          <w:rFonts w:ascii="Times New Roman" w:hAnsi="Times New Roman" w:cs="Times New Roman"/>
-          <w:sz w:val="24"/>
-          <w:szCs w:val="24"/>
-        </w:rPr>
-        <w:t xml:space="preserve"> To this case our problem was a regression problem and algorithm to be used were supposed to be in </w:t>
-      </w:r>
-      <w:r>
-        <w:rPr>
-          <w:rFonts w:ascii="Times New Roman" w:hAnsi="Times New Roman" w:cs="Times New Roman"/>
-          <w:sz w:val="24"/>
-          <w:szCs w:val="24"/>
-        </w:rPr>
-        <w:t xml:space="preserve">regression </w:t>
-      </w:r>
-    </w:p>
-    <w:p>
-      <w:pPr>
-        <w:jc w:val="both"/>
-        <w:rPr>
-          <w:rFonts w:ascii="Times New Roman" w:hAnsi="Times New Roman" w:cs="Times New Roman"/>
-          <w:sz w:val="24"/>
-          <w:szCs w:val="24"/>
-        </w:rPr>
-      </w:pPr>
-    </w:p>
-    <w:p>
-      <w:pPr>
-        <w:jc w:val="both"/>
-        <w:rPr>
-          <w:rFonts w:ascii="Times New Roman" w:hAnsi="Times New Roman" w:cs="Times New Roman"/>
-          <w:sz w:val="24"/>
-          <w:szCs w:val="24"/>
-        </w:rPr>
-      </w:pPr>
-      <w:r>
-        <w:rPr>
-          <w:rFonts w:ascii="Times New Roman" w:hAnsi="Times New Roman" w:cs="Times New Roman"/>
-          <w:sz w:val="24"/>
-          <w:szCs w:val="24"/>
-        </w:rPr>
-        <w:t>Therefore</w:t>
-      </w:r>
-      <w:r>
-        <w:rPr>
-          <w:rFonts w:ascii="Times New Roman" w:hAnsi="Times New Roman" w:cs="Times New Roman"/>
-          <w:sz w:val="24"/>
-          <w:szCs w:val="24"/>
-        </w:rPr>
-        <w:t xml:space="preserve"> the next step </w:t>
-      </w:r>
-      <w:r>
-        <w:rPr>
-          <w:rFonts w:ascii="Times New Roman" w:hAnsi="Times New Roman" w:cs="Times New Roman"/>
-          <w:sz w:val="24"/>
-          <w:szCs w:val="24"/>
-        </w:rPr>
-        <w:t>was</w:t>
-      </w:r>
-      <w:r>
-        <w:rPr>
-          <w:rFonts w:ascii="Times New Roman" w:hAnsi="Times New Roman" w:cs="Times New Roman"/>
-          <w:sz w:val="24"/>
-          <w:szCs w:val="24"/>
-        </w:rPr>
-        <w:t xml:space="preserve"> to train the model </w:t>
-      </w:r>
-      <w:r>
-        <w:rPr>
-          <w:rFonts w:ascii="Times New Roman" w:hAnsi="Times New Roman" w:cs="Times New Roman"/>
-          <w:sz w:val="24"/>
-          <w:szCs w:val="24"/>
-        </w:rPr>
-        <w:t xml:space="preserve">using our </w:t>
-      </w:r>
-      <w:r>
-        <w:rPr>
-          <w:rFonts w:ascii="Times New Roman" w:hAnsi="Times New Roman" w:cs="Times New Roman"/>
-          <w:sz w:val="24"/>
-          <w:szCs w:val="24"/>
-        </w:rPr>
-        <w:t xml:space="preserve">labeled dataset. </w:t>
-      </w:r>
-      <w:r>
-        <w:rPr>
-          <w:rFonts w:ascii="Times New Roman" w:hAnsi="Times New Roman" w:cs="Times New Roman"/>
-          <w:sz w:val="24"/>
-          <w:szCs w:val="24"/>
-        </w:rPr>
-        <w:t>It</w:t>
-      </w:r>
-      <w:r>
-        <w:rPr>
-          <w:rFonts w:ascii="Times New Roman" w:hAnsi="Times New Roman" w:cs="Times New Roman"/>
-          <w:sz w:val="24"/>
-          <w:szCs w:val="24"/>
-        </w:rPr>
-        <w:t xml:space="preserve"> involves feeding the model a set of input data along with their corresponding output labels, and allowing the model to learn from this data in order to make accurate p</w:t>
-      </w:r>
-      <w:r>
-        <w:rPr>
-          <w:rFonts w:ascii="Times New Roman" w:hAnsi="Times New Roman" w:cs="Times New Roman"/>
-          <w:sz w:val="24"/>
-          <w:szCs w:val="24"/>
-        </w:rPr>
-        <w:t xml:space="preserve">redictions on new and </w:t>
-      </w:r>
-      <w:r>
-        <w:rPr>
-          <w:rFonts w:ascii="Times New Roman" w:hAnsi="Times New Roman" w:cs="Times New Roman"/>
-          <w:sz w:val="24"/>
-          <w:szCs w:val="24"/>
-        </w:rPr>
-        <w:t xml:space="preserve">unseen data. After the model has been trained, </w:t>
+      <w:r>
+        <w:rPr>
+          <w:rFonts w:ascii="Times New Roman" w:hAnsi="Times New Roman" w:cs="Times New Roman"/>
+          <w:sz w:val="24"/>
+          <w:szCs w:val="24"/>
+        </w:rPr>
+        <w:t>MODEL SELECTION</w:t>
+      </w:r>
+      <w:r>
+        <w:rPr>
+          <w:rFonts w:ascii="Times New Roman" w:hAnsi="Times New Roman" w:cs="Times New Roman"/>
+          <w:sz w:val="24"/>
+          <w:szCs w:val="24"/>
+        </w:rPr>
+        <w:t>.</w:t>
+      </w:r>
+      <w:bookmarkEnd w:id="28"/>
+    </w:p>
+    <w:p>
+      <w:pPr>
+        <w:jc w:val="both"/>
+        <w:rPr>
+          <w:rFonts w:ascii="Times New Roman" w:hAnsi="Times New Roman" w:cs="Times New Roman"/>
+          <w:sz w:val="24"/>
+          <w:szCs w:val="24"/>
+        </w:rPr>
+      </w:pPr>
+      <w:r>
+        <w:rPr>
+          <w:rFonts w:ascii="Times New Roman" w:hAnsi="Times New Roman" w:cs="Times New Roman"/>
+          <w:sz w:val="24"/>
+          <w:szCs w:val="24"/>
+        </w:rPr>
+        <w:t xml:space="preserve">In </w:t>
+      </w:r>
+      <w:r>
+        <w:rPr>
+          <w:rFonts w:ascii="Times New Roman" w:hAnsi="Times New Roman" w:cs="Times New Roman"/>
+          <w:sz w:val="24"/>
+          <w:szCs w:val="24"/>
+        </w:rPr>
+        <w:t>this</w:t>
+      </w:r>
+      <w:r>
+        <w:rPr>
+          <w:rFonts w:ascii="Times New Roman" w:hAnsi="Times New Roman" w:cs="Times New Roman"/>
+          <w:sz w:val="24"/>
+          <w:szCs w:val="24"/>
+        </w:rPr>
+        <w:t xml:space="preserve"> project, </w:t>
       </w:r>
       <w:r>
         <w:rPr>
@@ -10124,113 +10309,31 @@
           <w:sz w:val="24"/>
           <w:szCs w:val="24"/>
         </w:rPr>
-        <w:t xml:space="preserve"> evaluate</w:t>
-      </w:r>
-      <w:r>
-        <w:rPr>
-          <w:rFonts w:ascii="Times New Roman" w:hAnsi="Times New Roman" w:cs="Times New Roman"/>
-          <w:sz w:val="24"/>
-          <w:szCs w:val="24"/>
-        </w:rPr>
-        <w:t xml:space="preserve"> its performance on a test dataset. This involves measuring various performance metrics such</w:t>
-      </w:r>
-      <w:r>
-        <w:rPr>
-          <w:rFonts w:ascii="Times New Roman" w:hAnsi="Times New Roman" w:cs="Times New Roman"/>
-          <w:sz w:val="24"/>
-          <w:szCs w:val="24"/>
-        </w:rPr>
-        <w:t xml:space="preserve"> as accuracy, precision,</w:t>
-      </w:r>
-      <w:r>
-        <w:rPr>
-          <w:rFonts w:ascii="Times New Roman" w:hAnsi="Times New Roman" w:cs="Times New Roman"/>
-          <w:sz w:val="24"/>
-          <w:szCs w:val="24"/>
-        </w:rPr>
-        <w:t xml:space="preserve"> and F1 score, in order to determine how well the model is able to generalize to new, unseen data. </w:t>
-      </w:r>
-    </w:p>
-    <w:p>
-      <w:pPr>
-        <w:jc w:val="both"/>
-        <w:rPr>
-          <w:rFonts w:ascii="Times New Roman" w:hAnsi="Times New Roman" w:cs="Times New Roman"/>
-          <w:sz w:val="24"/>
-          <w:szCs w:val="24"/>
-        </w:rPr>
-      </w:pPr>
-      <w:r>
-        <w:rPr>
-          <w:rFonts w:ascii="Times New Roman" w:hAnsi="Times New Roman" w:cs="Times New Roman"/>
-          <w:sz w:val="24"/>
-          <w:szCs w:val="24"/>
-        </w:rPr>
-        <w:t xml:space="preserve">Finally, once the model has been trained and evaluated, </w:t>
-      </w:r>
-      <w:r>
-        <w:rPr>
-          <w:rFonts w:ascii="Times New Roman" w:hAnsi="Times New Roman" w:cs="Times New Roman"/>
-          <w:sz w:val="24"/>
-          <w:szCs w:val="24"/>
-        </w:rPr>
-        <w:t>it</w:t>
-      </w:r>
-      <w:r>
-        <w:rPr>
-          <w:rFonts w:ascii="Times New Roman" w:hAnsi="Times New Roman" w:cs="Times New Roman"/>
-          <w:sz w:val="24"/>
-          <w:szCs w:val="24"/>
-        </w:rPr>
-        <w:t xml:space="preserve"> </w:t>
-      </w:r>
-      <w:r>
-        <w:rPr>
-          <w:rFonts w:ascii="Times New Roman" w:hAnsi="Times New Roman" w:cs="Times New Roman"/>
-          <w:sz w:val="24"/>
-          <w:szCs w:val="24"/>
-        </w:rPr>
-        <w:t xml:space="preserve">ready </w:t>
-      </w:r>
-      <w:r>
-        <w:rPr>
-          <w:rFonts w:ascii="Times New Roman" w:hAnsi="Times New Roman" w:cs="Times New Roman"/>
-          <w:sz w:val="24"/>
-          <w:szCs w:val="24"/>
-        </w:rPr>
-        <w:t>for use in real-world applications. This</w:t>
-      </w:r>
-      <w:r>
-        <w:rPr>
-          <w:rFonts w:ascii="Times New Roman" w:hAnsi="Times New Roman" w:cs="Times New Roman"/>
-          <w:sz w:val="24"/>
-          <w:szCs w:val="24"/>
-        </w:rPr>
-        <w:t xml:space="preserve"> can involve </w:t>
-      </w:r>
-      <w:r>
-        <w:rPr>
-          <w:rFonts w:ascii="Times New Roman" w:hAnsi="Times New Roman" w:cs="Times New Roman"/>
-          <w:sz w:val="24"/>
-          <w:szCs w:val="24"/>
-        </w:rPr>
-        <w:t xml:space="preserve">integrating the model into an application or system, and making it available for users to interact with in order to make predictions based on new input data. </w:t>
-      </w:r>
-      <w:r>
-        <w:rPr>
-          <w:rFonts w:ascii="Times New Roman" w:hAnsi="Times New Roman" w:cs="Times New Roman"/>
-          <w:sz w:val="24"/>
-          <w:szCs w:val="24"/>
-        </w:rPr>
-        <w:t>Building</w:t>
-      </w:r>
-      <w:r>
-        <w:rPr>
-          <w:rFonts w:ascii="Times New Roman" w:hAnsi="Times New Roman" w:cs="Times New Roman"/>
-          <w:sz w:val="24"/>
-          <w:szCs w:val="24"/>
-        </w:rPr>
-        <w:t xml:space="preserve"> a machine learning model involves a combination of careful algorithm selection, thorough data preparation, and diligent model training, evaluation, and deployment. </w:t>
+        <w:t xml:space="preserve"> used four different machine learning models to predict </w:t>
+      </w:r>
+      <w:r>
+        <w:rPr>
+          <w:rFonts w:ascii="Times New Roman" w:hAnsi="Times New Roman" w:cs="Times New Roman"/>
+          <w:sz w:val="24"/>
+          <w:szCs w:val="24"/>
+        </w:rPr>
+        <w:t>medical expense these models were</w:t>
+      </w:r>
+      <w:r>
+        <w:rPr>
+          <w:rFonts w:ascii="Times New Roman" w:hAnsi="Times New Roman" w:cs="Times New Roman"/>
+          <w:sz w:val="24"/>
+          <w:szCs w:val="24"/>
+        </w:rPr>
+        <w:t xml:space="preserve"> Linear Regression, Random Forest, XGBoost, and CatBoost. The process of training these models involved several key steps.</w:t>
+      </w:r>
+      <w:r>
+        <w:rPr>
+          <w:rFonts w:ascii="Times New Roman" w:hAnsi="Times New Roman" w:cs="Times New Roman"/>
+          <w:sz w:val="24"/>
+          <w:szCs w:val="24"/>
+        </w:rPr>
+        <w:t xml:space="preserve"> And more information will be went into depth in notebooks that will shared.</w:t>
       </w:r>
     </w:p>
     <w:p>
@@ -10243,139 +10346,34 @@
           <w:szCs w:val="24"/>
         </w:rPr>
       </w:pPr>
-      <w:bookmarkStart w:id="28" w:name="_5s21ps8352n8" w:colFirst="0" w:colLast="0"/>
-      <w:bookmarkStart w:id="29" w:name="_Toc134781949"/>
-      <w:bookmarkEnd w:id="28"/>
-      <w:r>
-        <w:rPr>
-          <w:rFonts w:ascii="Times New Roman" w:hAnsi="Times New Roman" w:cs="Times New Roman"/>
-          <w:sz w:val="24"/>
-          <w:szCs w:val="24"/>
-        </w:rPr>
-        <w:t>MODEL SELECTION</w:t>
-      </w:r>
-      <w:r>
-        <w:rPr>
-          <w:rFonts w:ascii="Times New Roman" w:hAnsi="Times New Roman" w:cs="Times New Roman"/>
-          <w:sz w:val="24"/>
-          <w:szCs w:val="24"/>
-        </w:rPr>
-        <w:t>.</w:t>
-      </w:r>
+      <w:bookmarkStart w:id="29" w:name="_z3bfisbqpyns" w:colFirst="0" w:colLast="0"/>
+      <w:bookmarkStart w:id="30" w:name="_Toc134781950"/>
       <w:bookmarkEnd w:id="29"/>
-    </w:p>
-    <w:p>
-      <w:pPr>
-        <w:jc w:val="both"/>
-        <w:rPr>
-          <w:rFonts w:ascii="Times New Roman" w:hAnsi="Times New Roman" w:cs="Times New Roman"/>
-          <w:sz w:val="24"/>
-          <w:szCs w:val="24"/>
-        </w:rPr>
-      </w:pPr>
-      <w:r>
-        <w:rPr>
-          <w:rFonts w:ascii="Times New Roman" w:hAnsi="Times New Roman" w:cs="Times New Roman"/>
-          <w:sz w:val="24"/>
-          <w:szCs w:val="24"/>
-        </w:rPr>
-        <w:t xml:space="preserve">In </w:t>
-      </w:r>
-      <w:r>
-        <w:rPr>
-          <w:rFonts w:ascii="Times New Roman" w:hAnsi="Times New Roman" w:cs="Times New Roman"/>
-          <w:sz w:val="24"/>
-          <w:szCs w:val="24"/>
-        </w:rPr>
-        <w:t>this</w:t>
-      </w:r>
-      <w:r>
-        <w:rPr>
-          <w:rFonts w:ascii="Times New Roman" w:hAnsi="Times New Roman" w:cs="Times New Roman"/>
-          <w:sz w:val="24"/>
-          <w:szCs w:val="24"/>
-        </w:rPr>
-        <w:t xml:space="preserve"> project, </w:t>
-      </w:r>
-      <w:r>
-        <w:rPr>
-          <w:rFonts w:ascii="Times New Roman" w:hAnsi="Times New Roman" w:cs="Times New Roman"/>
-          <w:sz w:val="24"/>
-          <w:szCs w:val="24"/>
-        </w:rPr>
-        <w:t>I</w:t>
-      </w:r>
-      <w:r>
-        <w:rPr>
-          <w:rFonts w:ascii="Times New Roman" w:hAnsi="Times New Roman" w:cs="Times New Roman"/>
-          <w:sz w:val="24"/>
-          <w:szCs w:val="24"/>
-        </w:rPr>
-        <w:t xml:space="preserve"> used four different machine learning models to predict </w:t>
-      </w:r>
-      <w:r>
-        <w:rPr>
-          <w:rFonts w:ascii="Times New Roman" w:hAnsi="Times New Roman" w:cs="Times New Roman"/>
-          <w:sz w:val="24"/>
-          <w:szCs w:val="24"/>
-        </w:rPr>
-        <w:t>medical expense these models were</w:t>
-      </w:r>
-      <w:r>
-        <w:rPr>
-          <w:rFonts w:ascii="Times New Roman" w:hAnsi="Times New Roman" w:cs="Times New Roman"/>
-          <w:sz w:val="24"/>
-          <w:szCs w:val="24"/>
-        </w:rPr>
-        <w:t xml:space="preserve"> Linear Regression, Random Forest, XGBoost, and CatBoost. The process of training these models involved several key steps.</w:t>
-      </w:r>
-      <w:r>
-        <w:rPr>
-          <w:rFonts w:ascii="Times New Roman" w:hAnsi="Times New Roman" w:cs="Times New Roman"/>
-          <w:sz w:val="24"/>
-          <w:szCs w:val="24"/>
-        </w:rPr>
-        <w:t xml:space="preserve"> And more information will be went into depth in notebooks that will shared.</w:t>
-      </w:r>
-    </w:p>
-    <w:p>
-      <w:pPr>
-        <w:pStyle w:val="Heading1"/>
-        <w:jc w:val="both"/>
-        <w:rPr>
-          <w:rFonts w:ascii="Times New Roman" w:hAnsi="Times New Roman" w:cs="Times New Roman"/>
-          <w:sz w:val="24"/>
-          <w:szCs w:val="24"/>
-        </w:rPr>
-      </w:pPr>
-      <w:bookmarkStart w:id="30" w:name="_z3bfisbqpyns" w:colFirst="0" w:colLast="0"/>
-      <w:bookmarkStart w:id="31" w:name="_Toc134781950"/>
+      <w:r>
+        <w:rPr>
+          <w:rFonts w:ascii="Times New Roman" w:hAnsi="Times New Roman" w:cs="Times New Roman"/>
+          <w:sz w:val="24"/>
+          <w:szCs w:val="24"/>
+        </w:rPr>
+        <w:t>MODEL TRAINING</w:t>
+      </w:r>
+      <w:r>
+        <w:rPr>
+          <w:rFonts w:ascii="Times New Roman" w:hAnsi="Times New Roman" w:cs="Times New Roman"/>
+          <w:sz w:val="24"/>
+          <w:szCs w:val="24"/>
+        </w:rPr>
+        <w:t xml:space="preserve"> &amp; </w:t>
+      </w:r>
+      <w:r>
+        <w:rPr>
+          <w:rFonts w:ascii="Times New Roman" w:hAnsi="Times New Roman" w:cs="Times New Roman"/>
+          <w:sz w:val="24"/>
+          <w:szCs w:val="24"/>
+        </w:rPr>
+        <w:t>MODEL EVALUATION.</w:t>
+      </w:r>
       <w:bookmarkEnd w:id="30"/>
-      <w:r>
-        <w:rPr>
-          <w:rFonts w:ascii="Times New Roman" w:hAnsi="Times New Roman" w:cs="Times New Roman"/>
-          <w:sz w:val="24"/>
-          <w:szCs w:val="24"/>
-        </w:rPr>
-        <w:t>MODEL TRAINING</w:t>
-      </w:r>
-      <w:r>
-        <w:rPr>
-          <w:rFonts w:ascii="Times New Roman" w:hAnsi="Times New Roman" w:cs="Times New Roman"/>
-          <w:sz w:val="24"/>
-          <w:szCs w:val="24"/>
-        </w:rPr>
-        <w:t xml:space="preserve"> &amp; </w:t>
-      </w:r>
-      <w:r>
-        <w:rPr>
-          <w:rFonts w:ascii="Times New Roman" w:hAnsi="Times New Roman" w:cs="Times New Roman"/>
-          <w:sz w:val="24"/>
-          <w:szCs w:val="24"/>
-        </w:rPr>
-        <w:t>MODEL EVALUATION.</w:t>
-      </w:r>
-      <w:bookmarkEnd w:id="31"/>
     </w:p>
     <w:p>
       <w:pPr>
@@ -10515,8 +10513,39 @@
         </w:rPr>
         <w:t>led to the best performance.</w:t>
       </w:r>
-      <w:bookmarkStart w:id="32" w:name="_qro17qtawvxh" w:colFirst="0" w:colLast="0"/>
+      <w:bookmarkStart w:id="31" w:name="_qro17qtawvxh" w:colFirst="0" w:colLast="0"/>
+      <w:bookmarkEnd w:id="31"/>
+    </w:p>
+    <w:p>
+      <w:pPr>
+        <w:pStyle w:val="Heading1"/>
+        <w:jc w:val="both"/>
+        <w:rPr>
+          <w:rFonts w:ascii="Times New Roman" w:hAnsi="Times New Roman" w:cs="Times New Roman"/>
+          <w:sz w:val="24"/>
+          <w:szCs w:val="24"/>
+        </w:rPr>
+      </w:pPr>
+      <w:bookmarkStart w:id="32" w:name="_2uvfyz7v4oom" w:colFirst="0" w:colLast="0"/>
+      <w:bookmarkStart w:id="33" w:name="_Toc134781951"/>
       <w:bookmarkEnd w:id="32"/>
+      <w:r>
+        <w:rPr>
+          <w:rFonts w:ascii="Times New Roman" w:hAnsi="Times New Roman" w:cs="Times New Roman"/>
+          <w:sz w:val="24"/>
+          <w:szCs w:val="24"/>
+        </w:rPr>
+        <w:t>MODEL DEPLOYMENT</w:t>
+      </w:r>
+      <w:r>
+        <w:rPr>
+          <w:rFonts w:ascii="Times New Roman" w:hAnsi="Times New Roman" w:cs="Times New Roman"/>
+          <w:sz w:val="24"/>
+          <w:szCs w:val="24"/>
+        </w:rPr>
+        <w:t>.</w:t>
+      </w:r>
+      <w:bookmarkEnd w:id="33"/>
     </w:p>
     <w:p>
       <w:pPr>
@@ -10528,49 +10557,18 @@
           <w:szCs w:val="24"/>
         </w:rPr>
       </w:pPr>
-      <w:bookmarkStart w:id="33" w:name="_2uvfyz7v4oom" w:colFirst="0" w:colLast="0"/>
-      <w:bookmarkStart w:id="34" w:name="_Toc134781951"/>
-      <w:bookmarkEnd w:id="33"/>
-      <w:r>
-        <w:rPr>
-          <w:rFonts w:ascii="Times New Roman" w:hAnsi="Times New Roman" w:cs="Times New Roman"/>
-          <w:sz w:val="24"/>
-          <w:szCs w:val="24"/>
-        </w:rPr>
-        <w:t>MODEL DEPLOYMENT</w:t>
-      </w:r>
-      <w:r>
-        <w:rPr>
-          <w:rFonts w:ascii="Times New Roman" w:hAnsi="Times New Roman" w:cs="Times New Roman"/>
-          <w:sz w:val="24"/>
-          <w:szCs w:val="24"/>
-        </w:rPr>
-        <w:t>.</w:t>
-      </w:r>
+      <w:bookmarkStart w:id="34" w:name="_eu3bg7acytvi" w:colFirst="0" w:colLast="0"/>
+      <w:bookmarkStart w:id="35" w:name="_Toc134781952"/>
       <w:bookmarkEnd w:id="34"/>
-    </w:p>
-    <w:p>
-      <w:pPr>
-        <w:pStyle w:val="Heading1"/>
-        <w:jc w:val="both"/>
-        <w:rPr>
-          <w:rFonts w:ascii="Times New Roman" w:hAnsi="Times New Roman" w:cs="Times New Roman"/>
-          <w:sz w:val="24"/>
-          <w:szCs w:val="24"/>
-        </w:rPr>
-      </w:pPr>
-      <w:bookmarkStart w:id="35" w:name="_eu3bg7acytvi" w:colFirst="0" w:colLast="0"/>
-      <w:bookmarkStart w:id="36" w:name="_Toc134781952"/>
+      <w:r>
+        <w:rPr>
+          <w:rFonts w:ascii="Times New Roman" w:hAnsi="Times New Roman" w:cs="Times New Roman"/>
+          <w:sz w:val="24"/>
+          <w:szCs w:val="24"/>
+        </w:rPr>
+        <w:t>RESULTS.</w:t>
+      </w:r>
       <w:bookmarkEnd w:id="35"/>
-      <w:r>
-        <w:rPr>
-          <w:rFonts w:ascii="Times New Roman" w:hAnsi="Times New Roman" w:cs="Times New Roman"/>
-          <w:sz w:val="24"/>
-          <w:szCs w:val="24"/>
-        </w:rPr>
-        <w:t>RESULTS.</w:t>
-      </w:r>
-      <w:bookmarkEnd w:id="36"/>
     </w:p>
     <w:p>
       <w:r>
@@ -10651,6 +10649,7 @@
       </w:pPr>
     </w:p>
     <w:p>
+      <w:bookmarkStart w:id="36" w:name="_GoBack"/>
       <w:r>
         <w:rPr>
           <w:noProof/>
@@ -10659,9 +10658,9 @@
         <w:lastRenderedPageBreak/>
         <w:drawing>
           <wp:inline distT="0" distB="0" distL="0" distR="0">
-            <wp:extent cx="5943242" cy="2869096"/>
-            <wp:effectExtent l="0" t="0" r="635" b="7620"/>
-            <wp:docPr id="44" name="Picture 44"/>
+            <wp:extent cx="6645606" cy="3292921"/>
+            <wp:effectExtent l="0" t="0" r="3175" b="3175"/>
+            <wp:docPr id="43" name="Picture 43"/>
             <wp:cNvGraphicFramePr>
               <a:graphicFrameLocks xmlns:a="http://schemas.openxmlformats.org/drawingml/2006/main" noChangeAspect="1"/>
             </wp:cNvGraphicFramePr>
@@ -10669,7 +10668,7 @@
               <a:graphicData uri="http://schemas.openxmlformats.org/drawingml/2006/picture">
                 <pic:pic xmlns:pic="http://schemas.openxmlformats.org/drawingml/2006/picture">
                   <pic:nvPicPr>
-                    <pic:cNvPr id="44" name="Untitled design.png"/>
+                    <pic:cNvPr id="43" name="Untitled design.jpg"/>
                     <pic:cNvPicPr/>
                   </pic:nvPicPr>
                   <pic:blipFill>
@@ -10687,7 +10686,7 @@
                   <pic:spPr>
                     <a:xfrm>
                       <a:off x="0" y="0"/>
-                      <a:ext cx="5983356" cy="2888461"/>
+                      <a:ext cx="6711154" cy="3325400"/>
                     </a:xfrm>
                     <a:prstGeom prst="rect">
                       <a:avLst/>
@@ -10699,6 +10698,7 @@
           </wp:inline>
         </w:drawing>
       </w:r>
+      <w:bookmarkEnd w:id="36"/>
     </w:p>
     <w:p>
       <w:pPr>
@@ -13743,7 +13743,7 @@
 </file>
 
 <file path=customXml/itemProps1.xml><?xml version="1.0" encoding="utf-8"?>
-<ds:datastoreItem xmlns:ds="http://schemas.openxmlformats.org/officeDocument/2006/customXml" ds:itemID="{C2A05F51-A6E8-4B74-8BC8-C992EDF3ABBD}">
+<ds:datastoreItem xmlns:ds="http://schemas.openxmlformats.org/officeDocument/2006/customXml" ds:itemID="{736055F8-446B-4B0F-B2E9-2E8594894AD1}">
   <ds:schemaRefs>
     <ds:schemaRef ds:uri="http://schemas.openxmlformats.org/officeDocument/2006/bibliography"/>
   </ds:schemaRefs>

</xml_diff>